<commit_message>
Mission statement and refining
</commit_message>
<xml_diff>
--- a/siddhantresume.docx
+++ b/siddhantresume.docx
@@ -247,36 +247,14 @@
       <w:r>
         <w:rPr>
           <w:rFonts w:ascii="Calibri" w:hAnsi="Calibri" w:cstheme="majorHAnsi"/>
-          <w:noProof/>
-          <w:sz w:val="22"/>
-          <w:szCs w:val="22"/>
-        </w:rPr>
-        <w:softHyphen/>
-      </w:r>
-      <w:r>
-        <w:rPr>
-          <w:rFonts w:ascii="Calibri" w:hAnsi="Calibri" w:cstheme="majorHAnsi"/>
-          <w:noProof/>
-          <w:sz w:val="22"/>
-          <w:szCs w:val="22"/>
-        </w:rPr>
-        <w:softHyphen/>
-      </w:r>
-    </w:p>
-    <w:p>
-      <w:pPr>
-        <w:pStyle w:val="NoSpacing"/>
-        <w:ind w:firstLine="720"/>
-        <w:jc w:val="center"/>
-        <w:rPr>
-          <w:rFonts w:ascii="Calibri" w:hAnsi="Calibri" w:cstheme="majorHAnsi"/>
           <w:b/>
           <w:bCs/>
           <w:noProof/>
           <w:sz w:val="28"/>
           <w:szCs w:val="28"/>
         </w:rPr>
-      </w:pPr>
+        <w:t>SIDDHANT DESHMUKH</w:t>
+      </w:r>
       <w:r>
         <w:rPr>
           <w:rFonts w:ascii="Calibri" w:hAnsi="Calibri" w:cstheme="majorHAnsi"/>
@@ -286,31 +264,24 @@
           <w:sz w:val="28"/>
           <w:szCs w:val="28"/>
         </w:rPr>
-        <w:t>SIDDHANT DESHMUKH</w:t>
-      </w:r>
-      <w:r>
-        <w:rPr>
-          <w:rFonts w:ascii="Calibri" w:hAnsi="Calibri" w:cstheme="majorHAnsi"/>
-          <w:b/>
-          <w:bCs/>
-          <w:noProof/>
-          <w:sz w:val="28"/>
-          <w:szCs w:val="28"/>
-        </w:rPr>
         <w:softHyphen/>
       </w:r>
     </w:p>
     <w:p>
       <w:pPr>
-        <w:pStyle w:val="NoSpacing"/>
-        <w:jc w:val="center"/>
-        <w:rPr>
-          <w:rFonts w:ascii="Calibri" w:hAnsi="Calibri" w:cstheme="majorHAnsi"/>
-          <w:b/>
-          <w:sz w:val="40"/>
-          <w:szCs w:val="40"/>
-        </w:rPr>
-      </w:pPr>
+        <w:rPr>
+          <w:rFonts w:eastAsia="Times New Roman"/>
+          <w:bdr w:val="none" w:sz="0" w:space="0" w:color="auto"/>
+        </w:rPr>
+      </w:pPr>
+      <w:r>
+        <w:rPr>
+          <w:rFonts w:ascii="Calibri" w:hAnsi="Calibri" w:cstheme="majorHAnsi"/>
+          <w:sz w:val="22"/>
+          <w:szCs w:val="22"/>
+        </w:rPr>
+        <w:t xml:space="preserve">                                                     </w:t>
+      </w:r>
       <w:r>
         <w:rPr>
           <w:rFonts w:ascii="Calibri" w:hAnsi="Calibri" w:cstheme="majorHAnsi"/>
@@ -400,7 +371,77 @@
           <w:sz w:val="22"/>
           <w:szCs w:val="22"/>
         </w:rPr>
-        <w:t>415-630-0891</w:t>
+        <w:t>415-630-</w:t>
+      </w:r>
+      <w:r>
+        <w:rPr>
+          <w:rFonts w:ascii="Calibri" w:hAnsi="Calibri" w:cstheme="majorHAnsi"/>
+          <w:sz w:val="22"/>
+          <w:szCs w:val="22"/>
+        </w:rPr>
+        <w:t xml:space="preserve">0891                                                                                                          </w:t>
+      </w:r>
+      <w:proofErr w:type="gramStart"/>
+      <w:r>
+        <w:rPr>
+          <w:rFonts w:ascii="Calibri" w:hAnsi="Calibri" w:cstheme="majorHAnsi"/>
+          <w:sz w:val="22"/>
+          <w:szCs w:val="22"/>
+        </w:rPr>
+        <w:t xml:space="preserve">   </w:t>
+      </w:r>
+      <w:r>
+        <w:rPr>
+          <w:rFonts w:ascii="Calibri" w:hAnsi="Calibri" w:cstheme="majorHAnsi"/>
+          <w:i/>
+          <w:iCs/>
+          <w:sz w:val="22"/>
+          <w:szCs w:val="22"/>
+        </w:rPr>
+        <w:t>“</w:t>
+      </w:r>
+      <w:proofErr w:type="gramEnd"/>
+      <w:r>
+        <w:rPr>
+          <w:rFonts w:ascii="Segoe UI" w:eastAsia="Times New Roman" w:hAnsi="Segoe UI" w:cs="Segoe UI"/>
+          <w:i/>
+          <w:iCs/>
+          <w:sz w:val="21"/>
+          <w:szCs w:val="21"/>
+          <w:bdr w:val="none" w:sz="0" w:space="0" w:color="auto"/>
+          <w:shd w:val="clear" w:color="auto" w:fill="FFFFFF"/>
+        </w:rPr>
+        <w:t>Passion for</w:t>
+      </w:r>
+      <w:r>
+        <w:rPr>
+          <w:rFonts w:ascii="Segoe UI" w:eastAsia="Times New Roman" w:hAnsi="Segoe UI" w:cs="Segoe UI"/>
+          <w:i/>
+          <w:iCs/>
+          <w:sz w:val="21"/>
+          <w:szCs w:val="21"/>
+          <w:bdr w:val="none" w:sz="0" w:space="0" w:color="auto"/>
+          <w:shd w:val="clear" w:color="auto" w:fill="FFFFFF"/>
+        </w:rPr>
+        <w:t xml:space="preserve"> creating products and platforms from scratch and scaling them to handle extremely high volumes of data</w:t>
+      </w:r>
+      <w:r>
+        <w:rPr>
+          <w:rFonts w:ascii="Segoe UI" w:eastAsia="Times New Roman" w:hAnsi="Segoe UI" w:cs="Segoe UI"/>
+          <w:sz w:val="21"/>
+          <w:szCs w:val="21"/>
+          <w:bdr w:val="none" w:sz="0" w:space="0" w:color="auto"/>
+          <w:shd w:val="clear" w:color="auto" w:fill="FFFFFF"/>
+        </w:rPr>
+        <w:t>”</w:t>
+      </w:r>
+      <w:r>
+        <w:rPr>
+          <w:rFonts w:ascii="Calibri" w:hAnsi="Calibri" w:cstheme="majorHAnsi"/>
+          <w:sz w:val="22"/>
+          <w:szCs w:val="22"/>
+        </w:rPr>
+        <w:t xml:space="preserve">                                 </w:t>
       </w:r>
     </w:p>
     <w:p>
@@ -831,27 +872,7 @@
           <w:sz w:val="22"/>
           <w:szCs w:val="22"/>
         </w:rPr>
-        <w:t xml:space="preserve">VMWARE </w:t>
-      </w:r>
-      <w:r>
-        <w:rPr>
-          <w:rFonts w:ascii="Calibri" w:hAnsi="Calibri" w:cstheme="majorHAnsi"/>
-          <w:b/>
-          <w:bCs/>
-          <w:sz w:val="22"/>
-          <w:szCs w:val="22"/>
-        </w:rPr>
-        <w:t>- Senior Member of Technical Staff</w:t>
-      </w:r>
-      <w:r>
-        <w:rPr>
-          <w:rFonts w:ascii="Calibri" w:hAnsi="Calibri" w:cstheme="majorHAnsi"/>
-          <w:b/>
-          <w:bCs/>
-          <w:sz w:val="22"/>
-          <w:szCs w:val="22"/>
-        </w:rPr>
-        <w:t xml:space="preserve"> - Uhana Platform Team - Palo Alto, California </w:t>
+        <w:t xml:space="preserve">VMWARE - Senior Member of Technical Staff - Platform Team - Palo Alto, California </w:t>
       </w:r>
       <w:r>
         <w:rPr>
@@ -873,6 +894,16 @@
         </w:rPr>
         <w:tab/>
         <w:t xml:space="preserve">      </w:t>
+      </w:r>
+      <w:r>
+        <w:rPr>
+          <w:rFonts w:ascii="Calibri" w:hAnsi="Calibri" w:cstheme="majorHAnsi"/>
+          <w:b/>
+          <w:bCs/>
+          <w:sz w:val="22"/>
+          <w:szCs w:val="22"/>
+        </w:rPr>
+        <w:t xml:space="preserve">               </w:t>
       </w:r>
       <w:r>
         <w:rPr>
@@ -1084,7 +1115,15 @@
           <w:sz w:val="22"/>
           <w:szCs w:val="22"/>
         </w:rPr>
-        <w:t xml:space="preserve">Which is </w:t>
+        <w:t>w</w:t>
+      </w:r>
+      <w:r>
+        <w:rPr>
+          <w:rFonts w:ascii="Calibri" w:hAnsi="Calibri" w:cstheme="majorHAnsi"/>
+          <w:sz w:val="22"/>
+          <w:szCs w:val="22"/>
+        </w:rPr>
+        <w:t xml:space="preserve">hich is </w:t>
       </w:r>
       <w:r>
         <w:rPr>
@@ -1154,7 +1193,31 @@
             <w:bdr w:val="none" w:sz="0" w:space="0" w:color="auto"/>
             <w:shd w:val="clear" w:color="auto" w:fill="FFFFFF"/>
           </w:rPr>
-          <w:t>Uhana</w:t>
+          <w:t>Uha</w:t>
+        </w:r>
+        <w:r>
+          <w:rPr>
+            <w:rStyle w:val="Hyperlink"/>
+            <w:rFonts w:ascii="Segoe UI" w:eastAsia="Times New Roman" w:hAnsi="Segoe UI" w:cs="Segoe UI"/>
+            <w:color w:val="0066B1"/>
+            <w:sz w:val="21"/>
+            <w:szCs w:val="21"/>
+            <w:bdr w:val="none" w:sz="0" w:space="0" w:color="auto"/>
+            <w:shd w:val="clear" w:color="auto" w:fill="FFFFFF"/>
+          </w:rPr>
+          <w:t>n</w:t>
+        </w:r>
+        <w:r>
+          <w:rPr>
+            <w:rStyle w:val="Hyperlink"/>
+            <w:rFonts w:ascii="Segoe UI" w:eastAsia="Times New Roman" w:hAnsi="Segoe UI" w:cs="Segoe UI"/>
+            <w:color w:val="0066B1"/>
+            <w:sz w:val="21"/>
+            <w:szCs w:val="21"/>
+            <w:bdr w:val="none" w:sz="0" w:space="0" w:color="auto"/>
+            <w:shd w:val="clear" w:color="auto" w:fill="FFFFFF"/>
+          </w:rPr>
+          <w:t>a</w:t>
         </w:r>
       </w:hyperlink>
       <w:r>
@@ -1232,7 +1295,7 @@
           <w:bdr w:val="none" w:sz="0" w:space="0" w:color="auto"/>
           <w:shd w:val="clear" w:color="auto" w:fill="FFFFFF"/>
         </w:rPr>
-        <w:t>infra</w:t>
+        <w:t>framework</w:t>
       </w:r>
       <w:r>
         <w:rPr>
@@ -1432,27 +1495,7 @@
             <w:sz w:val="22"/>
             <w:szCs w:val="22"/>
           </w:rPr>
-          <w:t>u</w:t>
-        </w:r>
-        <w:r>
-          <w:rPr>
-            <w:rStyle w:val="Hyperlink"/>
-            <w:rFonts w:ascii="Calibri" w:hAnsi="Calibri" w:cs="Didot (Headings)"/>
-            <w:color w:val="044BA7"/>
-            <w:sz w:val="22"/>
-            <w:szCs w:val="22"/>
-          </w:rPr>
-          <w:t>h</w:t>
-        </w:r>
-        <w:r>
-          <w:rPr>
-            <w:rStyle w:val="Hyperlink"/>
-            <w:rFonts w:ascii="Calibri" w:hAnsi="Calibri" w:cs="Didot (Headings)"/>
-            <w:color w:val="044BA7"/>
-            <w:sz w:val="22"/>
-            <w:szCs w:val="22"/>
-          </w:rPr>
-          <w:t>ana</w:t>
+          <w:t>uhana</w:t>
         </w:r>
       </w:hyperlink>
       <w:r>
@@ -1786,7 +1829,6 @@
         </w:rPr>
         <w:t xml:space="preserve">Redwood City, </w:t>
       </w:r>
-      <w:proofErr w:type="gramStart"/>
       <w:r>
         <w:rPr>
           <w:rFonts w:ascii="Calibri" w:hAnsi="Calibri" w:cstheme="majorHAnsi"/>
@@ -1803,18 +1845,8 @@
           <w:sz w:val="22"/>
           <w:szCs w:val="22"/>
         </w:rPr>
-        <w:t xml:space="preserve"> </w:t>
-      </w:r>
-      <w:r>
-        <w:rPr>
-          <w:rFonts w:ascii="Calibri" w:hAnsi="Calibri" w:cstheme="majorHAnsi"/>
-          <w:b/>
-          <w:sz w:val="22"/>
-          <w:szCs w:val="22"/>
-        </w:rPr>
         <w:tab/>
       </w:r>
-      <w:proofErr w:type="gramEnd"/>
       <w:r>
         <w:rPr>
           <w:rFonts w:ascii="Calibri" w:hAnsi="Calibri" w:cstheme="majorHAnsi"/>
@@ -2008,6 +2040,24 @@
         </w:rPr>
         <w:t xml:space="preserve">, </w:t>
       </w:r>
+      <w:proofErr w:type="spellStart"/>
+      <w:r>
+        <w:rPr>
+          <w:rFonts w:ascii="Calibri" w:hAnsi="Calibri" w:cstheme="majorHAnsi"/>
+          <w:sz w:val="22"/>
+          <w:szCs w:val="22"/>
+        </w:rPr>
+        <w:t>GoLang</w:t>
+      </w:r>
+      <w:proofErr w:type="spellEnd"/>
+      <w:r>
+        <w:rPr>
+          <w:rFonts w:ascii="Calibri" w:hAnsi="Calibri" w:cstheme="majorHAnsi"/>
+          <w:sz w:val="22"/>
+          <w:szCs w:val="22"/>
+        </w:rPr>
+        <w:t xml:space="preserve">, </w:t>
+      </w:r>
       <w:r>
         <w:rPr>
           <w:rFonts w:ascii="Calibri" w:hAnsi="Calibri" w:cstheme="majorHAnsi"/>
@@ -2040,16 +2090,14 @@
         </w:rPr>
         <w:t xml:space="preserve">, </w:t>
       </w:r>
-      <w:proofErr w:type="spellStart"/>
-      <w:r>
-        <w:rPr>
-          <w:rFonts w:ascii="Calibri" w:hAnsi="Calibri" w:cstheme="majorHAnsi"/>
-          <w:sz w:val="22"/>
-          <w:szCs w:val="22"/>
-        </w:rPr>
-        <w:t>GoLang</w:t>
-      </w:r>
-      <w:proofErr w:type="spellEnd"/>
+      <w:r>
+        <w:rPr>
+          <w:rFonts w:ascii="Calibri" w:hAnsi="Calibri" w:cstheme="majorHAnsi"/>
+          <w:sz w:val="22"/>
+          <w:szCs w:val="22"/>
+        </w:rPr>
+        <w:t>C++</w:t>
+      </w:r>
       <w:r>
         <w:rPr>
           <w:rFonts w:ascii="Calibri" w:hAnsi="Calibri" w:cstheme="majorHAnsi"/>
@@ -2064,7 +2112,7 @@
           <w:sz w:val="22"/>
           <w:szCs w:val="22"/>
         </w:rPr>
-        <w:t>C++</w:t>
+        <w:t>Scala</w:t>
       </w:r>
       <w:r>
         <w:rPr>
@@ -2080,7 +2128,31 @@
           <w:sz w:val="22"/>
           <w:szCs w:val="22"/>
         </w:rPr>
-        <w:t>Scala</w:t>
+        <w:t>R</w:t>
+      </w:r>
+      <w:r>
+        <w:rPr>
+          <w:rFonts w:ascii="Calibri" w:hAnsi="Calibri" w:cstheme="majorHAnsi"/>
+          <w:sz w:val="22"/>
+          <w:szCs w:val="22"/>
+        </w:rPr>
+        <w:t>,</w:t>
+      </w:r>
+      <w:r>
+        <w:rPr>
+          <w:rFonts w:ascii="Calibri" w:hAnsi="Calibri" w:cstheme="majorHAnsi"/>
+          <w:sz w:val="22"/>
+          <w:szCs w:val="22"/>
+        </w:rPr>
+        <w:t xml:space="preserve"> </w:t>
+      </w:r>
+      <w:r>
+        <w:rPr>
+          <w:rFonts w:ascii="Calibri" w:hAnsi="Calibri" w:cstheme="majorHAnsi"/>
+          <w:sz w:val="22"/>
+          <w:szCs w:val="22"/>
+        </w:rPr>
+        <w:t>NodeJS</w:t>
       </w:r>
       <w:r>
         <w:rPr>
@@ -2096,39 +2168,7 @@
           <w:sz w:val="22"/>
           <w:szCs w:val="22"/>
         </w:rPr>
-        <w:t>R</w:t>
-      </w:r>
-      <w:r>
-        <w:rPr>
-          <w:rFonts w:ascii="Calibri" w:hAnsi="Calibri" w:cstheme="majorHAnsi"/>
-          <w:sz w:val="22"/>
-          <w:szCs w:val="22"/>
-        </w:rPr>
-        <w:t>,</w:t>
-      </w:r>
-      <w:r>
-        <w:rPr>
-          <w:rFonts w:ascii="Calibri" w:hAnsi="Calibri" w:cstheme="majorHAnsi"/>
-          <w:sz w:val="22"/>
-          <w:szCs w:val="22"/>
-        </w:rPr>
-        <w:t xml:space="preserve"> </w:t>
-      </w:r>
-      <w:r>
-        <w:rPr>
-          <w:rFonts w:ascii="Calibri" w:hAnsi="Calibri" w:cstheme="majorHAnsi"/>
-          <w:sz w:val="22"/>
-          <w:szCs w:val="22"/>
-        </w:rPr>
-        <w:t>NodeJS</w:t>
-      </w:r>
-      <w:r>
-        <w:rPr>
-          <w:rFonts w:ascii="Calibri" w:hAnsi="Calibri" w:cstheme="majorHAnsi"/>
-          <w:sz w:val="22"/>
-          <w:szCs w:val="22"/>
-        </w:rPr>
-        <w:t xml:space="preserve">, </w:t>
+        <w:t xml:space="preserve">Angular, Express, Ruby, </w:t>
       </w:r>
       <w:r>
         <w:rPr>
@@ -2685,7 +2725,6 @@
         </w:rPr>
         <w:t xml:space="preserve">Data pipeline for network </w:t>
       </w:r>
-      <w:proofErr w:type="spellStart"/>
       <w:r>
         <w:rPr>
           <w:rFonts w:ascii="Calibri" w:hAnsi="Calibri" w:cstheme="majorHAnsi"/>
@@ -2693,9 +2732,8 @@
           <w:sz w:val="22"/>
           <w:szCs w:val="22"/>
         </w:rPr>
-        <w:t>pmcounter</w:t>
-      </w:r>
-      <w:proofErr w:type="spellEnd"/>
+        <w:t>operations</w:t>
+      </w:r>
       <w:r>
         <w:rPr>
           <w:rFonts w:ascii="Calibri" w:hAnsi="Calibri" w:cstheme="majorHAnsi"/>
@@ -2747,7 +2785,16 @@
           <w:sz w:val="22"/>
           <w:szCs w:val="22"/>
         </w:rPr>
-        <w:t xml:space="preserve">Created the CRIC platform from scratch (Java, </w:t>
+        <w:t>Currently creating</w:t>
+      </w:r>
+      <w:r>
+        <w:rPr>
+          <w:rFonts w:ascii="Calibri" w:hAnsi="Calibri" w:cstheme="majorHAnsi"/>
+          <w:bCs/>
+          <w:sz w:val="22"/>
+          <w:szCs w:val="22"/>
+        </w:rPr>
+        <w:t xml:space="preserve"> the CRIC platform from scratch (Java, </w:t>
       </w:r>
       <w:proofErr w:type="spellStart"/>
       <w:r>
@@ -2796,7 +2843,16 @@
           <w:sz w:val="22"/>
           <w:szCs w:val="22"/>
         </w:rPr>
-        <w:t>Services to distribute large scale network telemetry data to multiple clients</w:t>
+        <w:t>Critical s</w:t>
+      </w:r>
+      <w:r>
+        <w:rPr>
+          <w:rFonts w:ascii="Calibri" w:hAnsi="Calibri" w:cstheme="majorHAnsi"/>
+          <w:bCs/>
+          <w:sz w:val="22"/>
+          <w:szCs w:val="22"/>
+        </w:rPr>
+        <w:t>ervices to distribute large scale network telemetry data to multiple clients</w:t>
       </w:r>
       <w:r>
         <w:rPr>
@@ -2826,7 +2882,7 @@
           <w:sz w:val="22"/>
           <w:szCs w:val="22"/>
         </w:rPr>
-        <w:t xml:space="preserve">        </w:t>
+        <w:t xml:space="preserve">   </w:t>
       </w:r>
       <w:r>
         <w:rPr>
@@ -2836,7 +2892,7 @@
           <w:sz w:val="22"/>
           <w:szCs w:val="22"/>
         </w:rPr>
-        <w:t xml:space="preserve">         </w:t>
+        <w:t xml:space="preserve"> </w:t>
       </w:r>
       <w:r>
         <w:rPr>
@@ -2846,37 +2902,7 @@
           <w:sz w:val="22"/>
           <w:szCs w:val="22"/>
         </w:rPr>
-        <w:t>Aug</w:t>
-      </w:r>
-      <w:r>
-        <w:rPr>
-          <w:rFonts w:ascii="Calibri" w:hAnsi="Calibri" w:cstheme="majorHAnsi"/>
-          <w:b/>
-          <w:color w:val="0048AA"/>
-          <w:sz w:val="22"/>
-          <w:szCs w:val="22"/>
-        </w:rPr>
-        <w:t xml:space="preserve"> 201</w:t>
-      </w:r>
-      <w:r>
-        <w:rPr>
-          <w:rFonts w:ascii="Calibri" w:hAnsi="Calibri" w:cstheme="majorHAnsi"/>
-          <w:b/>
-          <w:color w:val="0048AA"/>
-          <w:sz w:val="22"/>
-          <w:szCs w:val="22"/>
-        </w:rPr>
-        <w:t>9</w:t>
-      </w:r>
-      <w:r>
-        <w:rPr>
-          <w:rFonts w:ascii="Calibri" w:hAnsi="Calibri" w:cstheme="majorHAnsi"/>
-          <w:b/>
-          <w:color w:val="0048AA"/>
-          <w:sz w:val="22"/>
-          <w:szCs w:val="22"/>
-        </w:rPr>
-        <w:t>-Present</w:t>
+        <w:t>Aug 2019-Present</w:t>
       </w:r>
     </w:p>
     <w:p>
@@ -2901,6 +2927,119 @@
           <w:szCs w:val="22"/>
         </w:rPr>
         <w:t>Filter, Process and distribute data from cell towers to multiple clients in real-time at 10 million events/s.</w:t>
+      </w:r>
+    </w:p>
+    <w:p>
+      <w:pPr>
+        <w:pStyle w:val="NoSpacing"/>
+        <w:rPr>
+          <w:rFonts w:ascii="Calibri" w:hAnsi="Calibri" w:cstheme="majorHAnsi"/>
+          <w:b/>
+          <w:sz w:val="22"/>
+          <w:szCs w:val="22"/>
+        </w:rPr>
+      </w:pPr>
+      <w:r>
+        <w:rPr>
+          <w:rFonts w:ascii="Calibri" w:hAnsi="Calibri" w:cstheme="majorHAnsi"/>
+          <w:b/>
+          <w:sz w:val="22"/>
+          <w:szCs w:val="22"/>
+        </w:rPr>
+        <w:t>ELK LOGGING FRAMEWORK –</w:t>
+      </w:r>
+      <w:r>
+        <w:rPr>
+          <w:rFonts w:ascii="Calibri" w:hAnsi="Calibri" w:cstheme="majorHAnsi"/>
+          <w:bCs/>
+          <w:sz w:val="22"/>
+          <w:szCs w:val="22"/>
+        </w:rPr>
+        <w:t xml:space="preserve"> Setup logging framework for Uhana Platform at scale                    </w:t>
+      </w:r>
+      <w:r>
+        <w:rPr>
+          <w:rFonts w:ascii="Calibri" w:hAnsi="Calibri" w:cstheme="majorHAnsi"/>
+          <w:b/>
+          <w:color w:val="0048AA"/>
+          <w:sz w:val="22"/>
+          <w:szCs w:val="22"/>
+        </w:rPr>
+        <w:t xml:space="preserve">   </w:t>
+      </w:r>
+      <w:r>
+        <w:rPr>
+          <w:rFonts w:ascii="Calibri" w:hAnsi="Calibri" w:cstheme="majorHAnsi"/>
+          <w:b/>
+          <w:color w:val="0048AA"/>
+          <w:sz w:val="22"/>
+          <w:szCs w:val="22"/>
+        </w:rPr>
+        <w:t xml:space="preserve">     </w:t>
+      </w:r>
+      <w:r>
+        <w:rPr>
+          <w:rFonts w:ascii="Calibri" w:hAnsi="Calibri" w:cstheme="majorHAnsi"/>
+          <w:b/>
+          <w:color w:val="0048AA"/>
+          <w:sz w:val="22"/>
+          <w:szCs w:val="22"/>
+        </w:rPr>
+        <w:t xml:space="preserve">        </w:t>
+      </w:r>
+      <w:r>
+        <w:rPr>
+          <w:rFonts w:ascii="Calibri" w:hAnsi="Calibri" w:cstheme="majorHAnsi"/>
+          <w:b/>
+          <w:color w:val="0048AA"/>
+          <w:sz w:val="22"/>
+          <w:szCs w:val="22"/>
+        </w:rPr>
+        <w:t xml:space="preserve">         Aug 2019-Present</w:t>
+      </w:r>
+    </w:p>
+    <w:p>
+      <w:pPr>
+        <w:pStyle w:val="NoSpacing"/>
+        <w:numPr>
+          <w:ilvl w:val="0"/>
+          <w:numId w:val="23"/>
+        </w:numPr>
+        <w:rPr>
+          <w:rFonts w:ascii="Calibri" w:hAnsi="Calibri" w:cstheme="majorHAnsi"/>
+          <w:bCs/>
+          <w:sz w:val="22"/>
+          <w:szCs w:val="22"/>
+        </w:rPr>
+      </w:pPr>
+      <w:r>
+        <w:rPr>
+          <w:rFonts w:ascii="Calibri" w:hAnsi="Calibri" w:cstheme="majorHAnsi"/>
+          <w:bCs/>
+          <w:sz w:val="22"/>
+          <w:szCs w:val="22"/>
+        </w:rPr>
+        <w:t xml:space="preserve">Used Elasticsearch, </w:t>
+      </w:r>
+      <w:proofErr w:type="spellStart"/>
+      <w:r>
+        <w:rPr>
+          <w:rFonts w:ascii="Calibri" w:hAnsi="Calibri" w:cstheme="majorHAnsi"/>
+          <w:bCs/>
+          <w:sz w:val="22"/>
+          <w:szCs w:val="22"/>
+        </w:rPr>
+        <w:t>Filebeat</w:t>
+      </w:r>
+      <w:proofErr w:type="spellEnd"/>
+      <w:r>
+        <w:rPr>
+          <w:rFonts w:ascii="Calibri" w:hAnsi="Calibri" w:cstheme="majorHAnsi"/>
+          <w:bCs/>
+          <w:sz w:val="22"/>
+          <w:szCs w:val="22"/>
+        </w:rPr>
+        <w:t>, Logstash and Kibana to setup logging at a nationwide scale</w:t>
       </w:r>
     </w:p>
     <w:p>
@@ -3434,183 +3573,6 @@
     <w:p>
       <w:pPr>
         <w:pStyle w:val="NoSpacing"/>
-        <w:rPr>
-          <w:rFonts w:ascii="Calibri" w:hAnsi="Calibri" w:cstheme="majorHAnsi"/>
-          <w:b/>
-          <w:color w:val="0052FF"/>
-          <w:sz w:val="22"/>
-          <w:szCs w:val="22"/>
-        </w:rPr>
-      </w:pPr>
-      <w:r>
-        <w:rPr>
-          <w:rFonts w:ascii="Calibri" w:hAnsi="Calibri" w:cstheme="majorHAnsi"/>
-          <w:b/>
-          <w:sz w:val="22"/>
-          <w:szCs w:val="22"/>
-        </w:rPr>
-        <w:t xml:space="preserve">SECURE FACEBOOK REST API - </w:t>
-      </w:r>
-      <w:r>
-        <w:rPr>
-          <w:rFonts w:ascii="Calibri" w:hAnsi="Calibri" w:cstheme="majorHAnsi"/>
-          <w:sz w:val="22"/>
-          <w:szCs w:val="22"/>
-        </w:rPr>
-        <w:t xml:space="preserve">Implemented </w:t>
-      </w:r>
-      <w:hyperlink r:id="rId20" w:history="1">
-        <w:r>
-          <w:rPr>
-            <w:rStyle w:val="Hyperlink"/>
-            <w:rFonts w:ascii="Calibri" w:hAnsi="Calibri" w:cstheme="majorHAnsi"/>
-            <w:color w:val="044BA7"/>
-            <w:sz w:val="22"/>
-            <w:szCs w:val="22"/>
-          </w:rPr>
-          <w:t>API and client simulator</w:t>
-        </w:r>
-      </w:hyperlink>
-      <w:r>
-        <w:rPr>
-          <w:rFonts w:ascii="Calibri" w:hAnsi="Calibri" w:cstheme="majorHAnsi"/>
-          <w:sz w:val="22"/>
-          <w:szCs w:val="22"/>
-        </w:rPr>
-        <w:t xml:space="preserve">.   </w:t>
-      </w:r>
-      <w:r>
-        <w:rPr>
-          <w:rFonts w:ascii="Calibri" w:hAnsi="Calibri" w:cstheme="majorHAnsi"/>
-          <w:sz w:val="22"/>
-          <w:szCs w:val="22"/>
-        </w:rPr>
-        <w:tab/>
-        <w:t xml:space="preserve">   </w:t>
-      </w:r>
-      <w:r>
-        <w:rPr>
-          <w:rFonts w:ascii="Calibri" w:hAnsi="Calibri" w:cstheme="majorHAnsi"/>
-          <w:b/>
-          <w:color w:val="000000" w:themeColor="text1"/>
-          <w:sz w:val="22"/>
-          <w:szCs w:val="22"/>
-        </w:rPr>
-        <w:tab/>
-      </w:r>
-      <w:r>
-        <w:rPr>
-          <w:rFonts w:ascii="Calibri" w:hAnsi="Calibri" w:cstheme="majorHAnsi"/>
-          <w:b/>
-          <w:color w:val="000000" w:themeColor="text1"/>
-          <w:sz w:val="22"/>
-          <w:szCs w:val="22"/>
-        </w:rPr>
-        <w:tab/>
-        <w:t xml:space="preserve">    </w:t>
-      </w:r>
-      <w:r>
-        <w:rPr>
-          <w:rFonts w:ascii="Calibri" w:hAnsi="Calibri" w:cstheme="majorHAnsi"/>
-          <w:b/>
-          <w:color w:val="000000" w:themeColor="text1"/>
-          <w:sz w:val="22"/>
-          <w:szCs w:val="22"/>
-        </w:rPr>
-        <w:tab/>
-        <w:t xml:space="preserve">          </w:t>
-      </w:r>
-      <w:r>
-        <w:rPr>
-          <w:rFonts w:ascii="Calibri" w:hAnsi="Calibri" w:cstheme="majorHAnsi"/>
-          <w:b/>
-          <w:color w:val="000000" w:themeColor="text1"/>
-          <w:sz w:val="22"/>
-          <w:szCs w:val="22"/>
-        </w:rPr>
-        <w:tab/>
-      </w:r>
-      <w:r>
-        <w:rPr>
-          <w:rFonts w:ascii="Calibri" w:hAnsi="Calibri" w:cstheme="majorHAnsi"/>
-          <w:b/>
-          <w:color w:val="000000" w:themeColor="text1"/>
-          <w:sz w:val="22"/>
-          <w:szCs w:val="22"/>
-        </w:rPr>
-        <w:tab/>
-      </w:r>
-      <w:r>
-        <w:rPr>
-          <w:rFonts w:ascii="Calibri" w:hAnsi="Calibri" w:cstheme="majorHAnsi"/>
-          <w:b/>
-          <w:color w:val="0052FF"/>
-          <w:sz w:val="22"/>
-          <w:szCs w:val="22"/>
-        </w:rPr>
-        <w:t xml:space="preserve"> </w:t>
-      </w:r>
-      <w:r>
-        <w:rPr>
-          <w:rFonts w:ascii="Calibri" w:hAnsi="Calibri" w:cstheme="majorHAnsi"/>
-          <w:b/>
-          <w:color w:val="0048AA"/>
-          <w:sz w:val="22"/>
-          <w:szCs w:val="22"/>
-        </w:rPr>
-        <w:t>Oct-Dec 2015</w:t>
-      </w:r>
-    </w:p>
-    <w:p>
-      <w:pPr>
-        <w:pStyle w:val="NoSpacing"/>
-        <w:numPr>
-          <w:ilvl w:val="0"/>
-          <w:numId w:val="13"/>
-        </w:numPr>
-        <w:rPr>
-          <w:rFonts w:ascii="Calibri" w:hAnsi="Calibri" w:cstheme="majorHAnsi"/>
-          <w:b/>
-          <w:sz w:val="22"/>
-          <w:szCs w:val="22"/>
-        </w:rPr>
-      </w:pPr>
-      <w:r>
-        <w:rPr>
-          <w:rFonts w:ascii="Calibri" w:hAnsi="Calibri" w:cstheme="majorHAnsi"/>
-          <w:sz w:val="22"/>
-          <w:szCs w:val="22"/>
-        </w:rPr>
-        <w:t xml:space="preserve">Implemented core features of Facebook API </w:t>
-      </w:r>
-      <w:r>
-        <w:rPr>
-          <w:rFonts w:ascii="Calibri" w:hAnsi="Calibri" w:cstheme="majorHAnsi"/>
-          <w:sz w:val="22"/>
-          <w:szCs w:val="22"/>
-        </w:rPr>
-        <w:t>and added modern</w:t>
-      </w:r>
-      <w:r>
-        <w:rPr>
-          <w:rFonts w:ascii="Calibri" w:hAnsi="Calibri" w:cstheme="majorHAnsi"/>
-          <w:sz w:val="22"/>
-          <w:szCs w:val="22"/>
-        </w:rPr>
-        <w:t xml:space="preserve"> cryptographic methods</w:t>
-      </w:r>
-      <w:r>
-        <w:rPr>
-          <w:rFonts w:ascii="Calibri" w:hAnsi="Calibri" w:cstheme="majorHAnsi"/>
-          <w:sz w:val="22"/>
-          <w:szCs w:val="22"/>
-        </w:rPr>
-        <w:t xml:space="preserve"> (AES-256, RSA)</w:t>
-      </w:r>
-    </w:p>
-    <w:p>
-      <w:pPr>
-        <w:pStyle w:val="NoSpacing"/>
         <w:pBdr>
           <w:bottom w:val="single" w:sz="12" w:space="1" w:color="auto"/>
         </w:pBdr>
@@ -3944,7 +3906,7 @@
         </w:rPr>
         <w:t xml:space="preserve">. </w:t>
       </w:r>
-      <w:hyperlink r:id="rId21" w:history="1">
+      <w:hyperlink r:id="rId20" w:history="1">
         <w:r>
           <w:rPr>
             <w:rStyle w:val="Hyperlink"/>
@@ -6286,7 +6248,7 @@
   <w:abstractNum w:abstractNumId="19" w15:restartNumberingAfterBreak="0">
     <w:nsid w:val="73957B08"/>
     <w:multiLevelType w:val="hybridMultilevel"/>
-    <w:tmpl w:val="8724CFD0"/>
+    <w:tmpl w:val="1212908E"/>
     <w:lvl w:ilvl="0" w:tplc="04090001">
       <w:start w:val="1"/>
       <w:numFmt w:val="bullet"/>
@@ -6560,7 +6522,7 @@
   <w:num w:numId="3">
     <w:abstractNumId w:val="21"/>
     <w:lvlOverride w:ilvl="0">
-      <w:lvl w:ilvl="0" w:tplc="340E8070">
+      <w:lvl w:ilvl="0" w:tplc="6E54F0A8">
         <w:start w:val="1"/>
         <w:numFmt w:val="bullet"/>
         <w:lvlText w:val="•"/>
@@ -6588,7 +6550,7 @@
       </w:lvl>
     </w:lvlOverride>
     <w:lvlOverride w:ilvl="1">
-      <w:lvl w:ilvl="1" w:tplc="F02C74A6">
+      <w:lvl w:ilvl="1" w:tplc="F708767C">
         <w:start w:val="1"/>
         <w:numFmt w:val="bullet"/>
         <w:lvlText w:val="•"/>
@@ -6616,7 +6578,7 @@
       </w:lvl>
     </w:lvlOverride>
     <w:lvlOverride w:ilvl="2">
-      <w:lvl w:ilvl="2" w:tplc="79BE0C50">
+      <w:lvl w:ilvl="2" w:tplc="FC10BAD8">
         <w:start w:val="1"/>
         <w:numFmt w:val="bullet"/>
         <w:lvlText w:val="•"/>
@@ -6644,7 +6606,7 @@
       </w:lvl>
     </w:lvlOverride>
     <w:lvlOverride w:ilvl="3">
-      <w:lvl w:ilvl="3" w:tplc="BF1C2DE8">
+      <w:lvl w:ilvl="3" w:tplc="8BC6BA9E">
         <w:start w:val="1"/>
         <w:numFmt w:val="bullet"/>
         <w:lvlText w:val="•"/>
@@ -6672,7 +6634,7 @@
       </w:lvl>
     </w:lvlOverride>
     <w:lvlOverride w:ilvl="4">
-      <w:lvl w:ilvl="4" w:tplc="89E81180">
+      <w:lvl w:ilvl="4" w:tplc="ECBA2390">
         <w:start w:val="1"/>
         <w:numFmt w:val="bullet"/>
         <w:lvlText w:val="•"/>
@@ -6700,7 +6662,7 @@
       </w:lvl>
     </w:lvlOverride>
     <w:lvlOverride w:ilvl="5">
-      <w:lvl w:ilvl="5" w:tplc="BB5AE3E8">
+      <w:lvl w:ilvl="5" w:tplc="AFE804FC">
         <w:start w:val="1"/>
         <w:numFmt w:val="bullet"/>
         <w:lvlText w:val="•"/>
@@ -6728,7 +6690,7 @@
       </w:lvl>
     </w:lvlOverride>
     <w:lvlOverride w:ilvl="6">
-      <w:lvl w:ilvl="6" w:tplc="F078C216">
+      <w:lvl w:ilvl="6" w:tplc="95DCA12E">
         <w:start w:val="1"/>
         <w:numFmt w:val="bullet"/>
         <w:lvlText w:val="•"/>
@@ -6756,7 +6718,7 @@
       </w:lvl>
     </w:lvlOverride>
     <w:lvlOverride w:ilvl="7">
-      <w:lvl w:ilvl="7" w:tplc="7CE4B0DC">
+      <w:lvl w:ilvl="7" w:tplc="D6784432">
         <w:start w:val="1"/>
         <w:numFmt w:val="bullet"/>
         <w:lvlText w:val="•"/>
@@ -6784,7 +6746,7 @@
       </w:lvl>
     </w:lvlOverride>
     <w:lvlOverride w:ilvl="8">
-      <w:lvl w:ilvl="8" w:tplc="83BC665E">
+      <w:lvl w:ilvl="8" w:tplc="8376BFEE">
         <w:start w:val="1"/>
         <w:numFmt w:val="bullet"/>
         <w:lvlText w:val="•"/>
@@ -6815,7 +6777,7 @@
   <w:num w:numId="4">
     <w:abstractNumId w:val="21"/>
     <w:lvlOverride w:ilvl="0">
-      <w:lvl w:ilvl="0" w:tplc="340E8070">
+      <w:lvl w:ilvl="0" w:tplc="6E54F0A8">
         <w:start w:val="1"/>
         <w:numFmt w:val="bullet"/>
         <w:lvlText w:val="•"/>
@@ -6845,7 +6807,7 @@
       </w:lvl>
     </w:lvlOverride>
     <w:lvlOverride w:ilvl="1">
-      <w:lvl w:ilvl="1" w:tplc="F02C74A6">
+      <w:lvl w:ilvl="1" w:tplc="F708767C">
         <w:start w:val="1"/>
         <w:numFmt w:val="bullet"/>
         <w:lvlText w:val="•"/>
@@ -6875,7 +6837,7 @@
       </w:lvl>
     </w:lvlOverride>
     <w:lvlOverride w:ilvl="2">
-      <w:lvl w:ilvl="2" w:tplc="79BE0C50">
+      <w:lvl w:ilvl="2" w:tplc="FC10BAD8">
         <w:start w:val="1"/>
         <w:numFmt w:val="bullet"/>
         <w:lvlText w:val="•"/>
@@ -6905,7 +6867,7 @@
       </w:lvl>
     </w:lvlOverride>
     <w:lvlOverride w:ilvl="3">
-      <w:lvl w:ilvl="3" w:tplc="BF1C2DE8">
+      <w:lvl w:ilvl="3" w:tplc="8BC6BA9E">
         <w:start w:val="1"/>
         <w:numFmt w:val="bullet"/>
         <w:lvlText w:val="•"/>
@@ -6935,7 +6897,7 @@
       </w:lvl>
     </w:lvlOverride>
     <w:lvlOverride w:ilvl="4">
-      <w:lvl w:ilvl="4" w:tplc="89E81180">
+      <w:lvl w:ilvl="4" w:tplc="ECBA2390">
         <w:start w:val="1"/>
         <w:numFmt w:val="bullet"/>
         <w:lvlText w:val="•"/>
@@ -6965,7 +6927,7 @@
       </w:lvl>
     </w:lvlOverride>
     <w:lvlOverride w:ilvl="5">
-      <w:lvl w:ilvl="5" w:tplc="BB5AE3E8">
+      <w:lvl w:ilvl="5" w:tplc="AFE804FC">
         <w:start w:val="1"/>
         <w:numFmt w:val="bullet"/>
         <w:lvlText w:val="•"/>
@@ -6995,7 +6957,7 @@
       </w:lvl>
     </w:lvlOverride>
     <w:lvlOverride w:ilvl="6">
-      <w:lvl w:ilvl="6" w:tplc="F078C216">
+      <w:lvl w:ilvl="6" w:tplc="95DCA12E">
         <w:start w:val="1"/>
         <w:numFmt w:val="bullet"/>
         <w:lvlText w:val="•"/>
@@ -7025,7 +6987,7 @@
       </w:lvl>
     </w:lvlOverride>
     <w:lvlOverride w:ilvl="7">
-      <w:lvl w:ilvl="7" w:tplc="7CE4B0DC">
+      <w:lvl w:ilvl="7" w:tplc="D6784432">
         <w:start w:val="1"/>
         <w:numFmt w:val="bullet"/>
         <w:lvlText w:val="•"/>
@@ -7055,7 +7017,7 @@
       </w:lvl>
     </w:lvlOverride>
     <w:lvlOverride w:ilvl="8">
-      <w:lvl w:ilvl="8" w:tplc="83BC665E">
+      <w:lvl w:ilvl="8" w:tplc="8376BFEE">
         <w:start w:val="1"/>
         <w:numFmt w:val="bullet"/>
         <w:lvlText w:val="•"/>

</xml_diff>

<commit_message>
Fix hyperlinks for uhana and ric
</commit_message>
<xml_diff>
--- a/siddhantresume.docx
+++ b/siddhantresume.docx
@@ -308,25 +308,7 @@
             <w:sz w:val="22"/>
             <w:szCs w:val="22"/>
           </w:rPr>
-          <w:t>siddhantd28@</w:t>
-        </w:r>
-        <w:r>
-          <w:rPr>
-            <w:rStyle w:val="Hyperlink"/>
-            <w:rFonts w:ascii="Calibri" w:hAnsi="Calibri" w:cstheme="majorHAnsi"/>
-            <w:sz w:val="22"/>
-            <w:szCs w:val="22"/>
-          </w:rPr>
-          <w:t>g</w:t>
-        </w:r>
-        <w:r>
-          <w:rPr>
-            <w:rStyle w:val="Hyperlink"/>
-            <w:rFonts w:ascii="Calibri" w:hAnsi="Calibri" w:cstheme="majorHAnsi"/>
-            <w:sz w:val="22"/>
-            <w:szCs w:val="22"/>
-          </w:rPr>
-          <w:t>mail.com</w:t>
+          <w:t>siddhantd28@gmail.com</w:t>
         </w:r>
       </w:hyperlink>
       <w:r>
@@ -2747,7 +2729,39 @@
           <w:sz w:val="22"/>
           <w:szCs w:val="22"/>
         </w:rPr>
-        <w:t xml:space="preserve"> the CRIC platform from scratch (Java, </w:t>
+        <w:t xml:space="preserve"> the </w:t>
+      </w:r>
+      <w:hyperlink r:id="rId19" w:history="1">
+        <w:r>
+          <w:rPr>
+            <w:rStyle w:val="Hyperlink"/>
+            <w:rFonts w:ascii="Calibri" w:hAnsi="Calibri" w:cstheme="majorHAnsi"/>
+            <w:bCs/>
+            <w:color w:val="1A48AA"/>
+            <w:sz w:val="22"/>
+            <w:szCs w:val="22"/>
+          </w:rPr>
+          <w:t>CRIC platform</w:t>
+        </w:r>
+      </w:hyperlink>
+      <w:r>
+        <w:rPr>
+          <w:rFonts w:ascii="Calibri" w:hAnsi="Calibri" w:cstheme="majorHAnsi"/>
+          <w:bCs/>
+          <w:color w:val="0070C0"/>
+          <w:sz w:val="22"/>
+          <w:szCs w:val="22"/>
+        </w:rPr>
+        <w:t xml:space="preserve"> </w:t>
+      </w:r>
+      <w:r>
+        <w:rPr>
+          <w:rFonts w:ascii="Calibri" w:hAnsi="Calibri" w:cstheme="majorHAnsi"/>
+          <w:bCs/>
+          <w:sz w:val="22"/>
+          <w:szCs w:val="22"/>
+        </w:rPr>
+        <w:t xml:space="preserve">from scratch (Java, </w:t>
       </w:r>
       <w:proofErr w:type="spellStart"/>
       <w:r>
@@ -3243,7 +3257,7 @@
         </w:rPr>
         <w:t xml:space="preserve">Hosted a booth at </w:t>
       </w:r>
-      <w:hyperlink r:id="rId19" w:history="1">
+      <w:hyperlink r:id="rId20" w:history="1">
         <w:r>
           <w:rPr>
             <w:rStyle w:val="Hyperlink"/>
@@ -3299,7 +3313,7 @@
         </w:rPr>
         <w:t xml:space="preserve">V3-API SERVICE - </w:t>
       </w:r>
-      <w:hyperlink r:id="rId20" w:history="1">
+      <w:hyperlink r:id="rId21" w:history="1">
         <w:r>
           <w:rPr>
             <w:rStyle w:val="Hyperlink"/>
@@ -3859,7 +3873,7 @@
         </w:rPr>
         <w:t xml:space="preserve">. </w:t>
       </w:r>
-      <w:hyperlink r:id="rId21" w:history="1">
+      <w:hyperlink r:id="rId22" w:history="1">
         <w:r>
           <w:rPr>
             <w:rStyle w:val="Hyperlink"/>
@@ -6475,7 +6489,7 @@
   <w:num w:numId="3">
     <w:abstractNumId w:val="21"/>
     <w:lvlOverride w:ilvl="0">
-      <w:lvl w:ilvl="0" w:tplc="54B417A8">
+      <w:lvl w:ilvl="0" w:tplc="8B8290F6">
         <w:start w:val="1"/>
         <w:numFmt w:val="bullet"/>
         <w:lvlText w:val="•"/>
@@ -6503,7 +6517,7 @@
       </w:lvl>
     </w:lvlOverride>
     <w:lvlOverride w:ilvl="1">
-      <w:lvl w:ilvl="1" w:tplc="E96EDF72">
+      <w:lvl w:ilvl="1" w:tplc="C41C20D2">
         <w:start w:val="1"/>
         <w:numFmt w:val="bullet"/>
         <w:lvlText w:val="•"/>
@@ -6531,7 +6545,7 @@
       </w:lvl>
     </w:lvlOverride>
     <w:lvlOverride w:ilvl="2">
-      <w:lvl w:ilvl="2" w:tplc="B472222C">
+      <w:lvl w:ilvl="2" w:tplc="66DEBE80">
         <w:start w:val="1"/>
         <w:numFmt w:val="bullet"/>
         <w:lvlText w:val="•"/>
@@ -6559,7 +6573,7 @@
       </w:lvl>
     </w:lvlOverride>
     <w:lvlOverride w:ilvl="3">
-      <w:lvl w:ilvl="3" w:tplc="72BAB766">
+      <w:lvl w:ilvl="3" w:tplc="AC9A0B80">
         <w:start w:val="1"/>
         <w:numFmt w:val="bullet"/>
         <w:lvlText w:val="•"/>
@@ -6587,7 +6601,7 @@
       </w:lvl>
     </w:lvlOverride>
     <w:lvlOverride w:ilvl="4">
-      <w:lvl w:ilvl="4" w:tplc="5FCC9BE4">
+      <w:lvl w:ilvl="4" w:tplc="9104BF20">
         <w:start w:val="1"/>
         <w:numFmt w:val="bullet"/>
         <w:lvlText w:val="•"/>
@@ -6615,7 +6629,7 @@
       </w:lvl>
     </w:lvlOverride>
     <w:lvlOverride w:ilvl="5">
-      <w:lvl w:ilvl="5" w:tplc="20FE1D4A">
+      <w:lvl w:ilvl="5" w:tplc="D07816B2">
         <w:start w:val="1"/>
         <w:numFmt w:val="bullet"/>
         <w:lvlText w:val="•"/>
@@ -6643,7 +6657,7 @@
       </w:lvl>
     </w:lvlOverride>
     <w:lvlOverride w:ilvl="6">
-      <w:lvl w:ilvl="6" w:tplc="F488BA6E">
+      <w:lvl w:ilvl="6" w:tplc="1A405B66">
         <w:start w:val="1"/>
         <w:numFmt w:val="bullet"/>
         <w:lvlText w:val="•"/>
@@ -6671,7 +6685,7 @@
       </w:lvl>
     </w:lvlOverride>
     <w:lvlOverride w:ilvl="7">
-      <w:lvl w:ilvl="7" w:tplc="B6706B0E">
+      <w:lvl w:ilvl="7" w:tplc="E32EDEAC">
         <w:start w:val="1"/>
         <w:numFmt w:val="bullet"/>
         <w:lvlText w:val="•"/>
@@ -6699,7 +6713,7 @@
       </w:lvl>
     </w:lvlOverride>
     <w:lvlOverride w:ilvl="8">
-      <w:lvl w:ilvl="8" w:tplc="90709C00">
+      <w:lvl w:ilvl="8" w:tplc="1F626908">
         <w:start w:val="1"/>
         <w:numFmt w:val="bullet"/>
         <w:lvlText w:val="•"/>
@@ -6730,7 +6744,7 @@
   <w:num w:numId="4">
     <w:abstractNumId w:val="21"/>
     <w:lvlOverride w:ilvl="0">
-      <w:lvl w:ilvl="0" w:tplc="54B417A8">
+      <w:lvl w:ilvl="0" w:tplc="8B8290F6">
         <w:start w:val="1"/>
         <w:numFmt w:val="bullet"/>
         <w:lvlText w:val="•"/>
@@ -6760,7 +6774,7 @@
       </w:lvl>
     </w:lvlOverride>
     <w:lvlOverride w:ilvl="1">
-      <w:lvl w:ilvl="1" w:tplc="E96EDF72">
+      <w:lvl w:ilvl="1" w:tplc="C41C20D2">
         <w:start w:val="1"/>
         <w:numFmt w:val="bullet"/>
         <w:lvlText w:val="•"/>
@@ -6790,7 +6804,7 @@
       </w:lvl>
     </w:lvlOverride>
     <w:lvlOverride w:ilvl="2">
-      <w:lvl w:ilvl="2" w:tplc="B472222C">
+      <w:lvl w:ilvl="2" w:tplc="66DEBE80">
         <w:start w:val="1"/>
         <w:numFmt w:val="bullet"/>
         <w:lvlText w:val="•"/>
@@ -6820,7 +6834,7 @@
       </w:lvl>
     </w:lvlOverride>
     <w:lvlOverride w:ilvl="3">
-      <w:lvl w:ilvl="3" w:tplc="72BAB766">
+      <w:lvl w:ilvl="3" w:tplc="AC9A0B80">
         <w:start w:val="1"/>
         <w:numFmt w:val="bullet"/>
         <w:lvlText w:val="•"/>
@@ -6850,7 +6864,7 @@
       </w:lvl>
     </w:lvlOverride>
     <w:lvlOverride w:ilvl="4">
-      <w:lvl w:ilvl="4" w:tplc="5FCC9BE4">
+      <w:lvl w:ilvl="4" w:tplc="9104BF20">
         <w:start w:val="1"/>
         <w:numFmt w:val="bullet"/>
         <w:lvlText w:val="•"/>
@@ -6880,7 +6894,7 @@
       </w:lvl>
     </w:lvlOverride>
     <w:lvlOverride w:ilvl="5">
-      <w:lvl w:ilvl="5" w:tplc="20FE1D4A">
+      <w:lvl w:ilvl="5" w:tplc="D07816B2">
         <w:start w:val="1"/>
         <w:numFmt w:val="bullet"/>
         <w:lvlText w:val="•"/>
@@ -6910,7 +6924,7 @@
       </w:lvl>
     </w:lvlOverride>
     <w:lvlOverride w:ilvl="6">
-      <w:lvl w:ilvl="6" w:tplc="F488BA6E">
+      <w:lvl w:ilvl="6" w:tplc="1A405B66">
         <w:start w:val="1"/>
         <w:numFmt w:val="bullet"/>
         <w:lvlText w:val="•"/>
@@ -6940,7 +6954,7 @@
       </w:lvl>
     </w:lvlOverride>
     <w:lvlOverride w:ilvl="7">
-      <w:lvl w:ilvl="7" w:tplc="B6706B0E">
+      <w:lvl w:ilvl="7" w:tplc="E32EDEAC">
         <w:start w:val="1"/>
         <w:numFmt w:val="bullet"/>
         <w:lvlText w:val="•"/>
@@ -6970,7 +6984,7 @@
       </w:lvl>
     </w:lvlOverride>
     <w:lvlOverride w:ilvl="8">
-      <w:lvl w:ilvl="8" w:tplc="90709C00">
+      <w:lvl w:ilvl="8" w:tplc="1F626908">
         <w:start w:val="1"/>
         <w:numFmt w:val="bullet"/>
         <w:lvlText w:val="•"/>

</xml_diff>

<commit_message>
Changes after joining Amazon
</commit_message>
<xml_diff>
--- a/siddhantresume.docx
+++ b/siddhantresume.docx
@@ -808,6 +808,99 @@
           <w:sz w:val="22"/>
           <w:szCs w:val="22"/>
         </w:rPr>
+        <w:t xml:space="preserve">AMAZON WEB SERVICES (AWS) - Senior Software Engineer (L6) - OpenSearch - </w:t>
+      </w:r>
+      <w:r>
+        <w:rPr>
+          <w:rFonts w:ascii="Calibri" w:hAnsi="Calibri" w:cstheme="majorHAnsi"/>
+          <w:b/>
+          <w:bCs/>
+          <w:sz w:val="22"/>
+          <w:szCs w:val="22"/>
+        </w:rPr>
+        <w:t xml:space="preserve">Palo Alto, California </w:t>
+      </w:r>
+      <w:r>
+        <w:rPr>
+          <w:rFonts w:ascii="Calibri" w:hAnsi="Calibri" w:cstheme="majorHAnsi"/>
+          <w:b/>
+          <w:bCs/>
+          <w:sz w:val="22"/>
+          <w:szCs w:val="22"/>
+        </w:rPr>
+        <w:tab/>
+      </w:r>
+      <w:r>
+        <w:rPr>
+          <w:rFonts w:ascii="Calibri" w:hAnsi="Calibri" w:cstheme="majorHAnsi"/>
+          <w:b/>
+          <w:bCs/>
+          <w:sz w:val="22"/>
+          <w:szCs w:val="22"/>
+        </w:rPr>
+        <w:t xml:space="preserve">      </w:t>
+      </w:r>
+      <w:r>
+        <w:rPr>
+          <w:rFonts w:ascii="Calibri" w:hAnsi="Calibri" w:cstheme="majorHAnsi"/>
+          <w:b/>
+          <w:color w:val="0048AA"/>
+          <w:sz w:val="22"/>
+          <w:szCs w:val="22"/>
+        </w:rPr>
+        <w:t>Sept 2022</w:t>
+      </w:r>
+      <w:r>
+        <w:rPr>
+          <w:rFonts w:ascii="Calibri" w:hAnsi="Calibri" w:cstheme="majorHAnsi"/>
+          <w:b/>
+          <w:color w:val="0048AA"/>
+          <w:sz w:val="22"/>
+          <w:szCs w:val="22"/>
+        </w:rPr>
+        <w:t>-Present</w:t>
+      </w:r>
+    </w:p>
+    <w:p>
+      <w:pPr>
+        <w:pStyle w:val="NoSpacing"/>
+        <w:numPr>
+          <w:ilvl w:val="0"/>
+          <w:numId w:val="21"/>
+        </w:numPr>
+        <w:rPr>
+          <w:rFonts w:ascii="Calibri" w:hAnsi="Calibri" w:cstheme="majorHAnsi"/>
+          <w:sz w:val="22"/>
+          <w:szCs w:val="22"/>
+        </w:rPr>
+      </w:pPr>
+      <w:r>
+        <w:rPr>
+          <w:rFonts w:ascii="Calibri" w:hAnsi="Calibri" w:cstheme="majorHAnsi"/>
+          <w:sz w:val="22"/>
+          <w:szCs w:val="22"/>
+        </w:rPr>
+        <w:t>Maintaining and enhancing AWS OpenSearch (Elasticsearch) Service with global scale</w:t>
+      </w:r>
+    </w:p>
+    <w:p>
+      <w:pPr>
+        <w:pStyle w:val="NoSpacing"/>
+        <w:rPr>
+          <w:rFonts w:ascii="Calibri" w:hAnsi="Calibri" w:cstheme="majorHAnsi"/>
+          <w:b/>
+          <w:sz w:val="22"/>
+          <w:szCs w:val="22"/>
+        </w:rPr>
+      </w:pPr>
+      <w:r>
+        <w:rPr>
+          <w:rFonts w:ascii="Calibri" w:hAnsi="Calibri" w:cstheme="majorHAnsi"/>
+          <w:b/>
+          <w:bCs/>
+          <w:sz w:val="22"/>
+          <w:szCs w:val="22"/>
+        </w:rPr>
         <w:t xml:space="preserve">VMWARE - Senior Member of Technical Staff - Platform Team - Palo Alto, California </w:t>
       </w:r>
       <w:r>
@@ -839,7 +932,7 @@
           <w:sz w:val="22"/>
           <w:szCs w:val="22"/>
         </w:rPr>
-        <w:t xml:space="preserve">               </w:t>
+        <w:t xml:space="preserve">            </w:t>
       </w:r>
       <w:r>
         <w:rPr>
@@ -859,7 +952,17 @@
           <w:sz w:val="22"/>
           <w:szCs w:val="22"/>
         </w:rPr>
-        <w:t>-Present</w:t>
+        <w:t>-</w:t>
+      </w:r>
+      <w:r>
+        <w:rPr>
+          <w:rFonts w:ascii="Calibri" w:hAnsi="Calibri" w:cstheme="majorHAnsi"/>
+          <w:b/>
+          <w:color w:val="0048AA"/>
+          <w:sz w:val="22"/>
+          <w:szCs w:val="22"/>
+        </w:rPr>
+        <w:t>Sept 2022</w:t>
       </w:r>
     </w:p>
     <w:p>
@@ -1115,71 +1218,28 @@
           <w:sz w:val="22"/>
           <w:szCs w:val="22"/>
         </w:rPr>
-        <w:t xml:space="preserve">spanning multiple continents in </w:t>
-      </w:r>
-      <w:r>
-        <w:rPr>
-          <w:rFonts w:ascii="Calibri" w:hAnsi="Calibri" w:cstheme="majorHAnsi"/>
-          <w:sz w:val="22"/>
-          <w:szCs w:val="22"/>
-        </w:rPr>
-        <w:t>production</w:t>
-      </w:r>
-    </w:p>
-    <w:p>
-      <w:pPr>
-        <w:pStyle w:val="NoSpacing"/>
-        <w:ind w:left="720"/>
-        <w:rPr>
-          <w:rFonts w:ascii="Calibri" w:hAnsi="Calibri" w:cstheme="majorHAnsi"/>
-          <w:sz w:val="22"/>
-          <w:szCs w:val="22"/>
-        </w:rPr>
-      </w:pPr>
-      <w:r>
-        <w:rPr>
-          <w:rFonts w:ascii="Calibri" w:hAnsi="Calibri" w:cstheme="majorHAnsi"/>
-          <w:sz w:val="22"/>
-          <w:szCs w:val="22"/>
-        </w:rPr>
-        <w:t>Successfully</w:t>
-      </w:r>
-      <w:r>
-        <w:rPr>
-          <w:rFonts w:ascii="Calibri" w:hAnsi="Calibri" w:cstheme="majorHAnsi"/>
-          <w:sz w:val="22"/>
-          <w:szCs w:val="22"/>
-        </w:rPr>
-        <w:t xml:space="preserve"> </w:t>
-      </w:r>
-      <w:r>
-        <w:rPr>
-          <w:rFonts w:ascii="Calibri" w:hAnsi="Calibri" w:cstheme="majorHAnsi"/>
-          <w:b/>
-          <w:bCs/>
-          <w:sz w:val="22"/>
-          <w:szCs w:val="22"/>
-        </w:rPr>
-        <w:t>filed for a patent</w:t>
-      </w:r>
-      <w:r>
-        <w:rPr>
-          <w:rFonts w:ascii="Calibri" w:hAnsi="Calibri" w:cstheme="majorHAnsi"/>
-          <w:sz w:val="22"/>
-          <w:szCs w:val="22"/>
-        </w:rPr>
-        <w:t xml:space="preserve"> as the primary owner. Major reason for biggest </w:t>
-      </w:r>
-      <w:r>
-        <w:rPr>
-          <w:rFonts w:ascii="Calibri" w:hAnsi="Calibri" w:cstheme="majorHAnsi"/>
-          <w:b/>
-          <w:bCs/>
-          <w:sz w:val="22"/>
-          <w:szCs w:val="22"/>
-        </w:rPr>
-        <w:t>customer contract renewal</w:t>
-      </w:r>
+        <w:t>spanning multiple continents</w:t>
+      </w:r>
+      <w:r>
+        <w:rPr>
+          <w:rFonts w:ascii="Calibri" w:hAnsi="Calibri" w:cstheme="majorHAnsi"/>
+          <w:sz w:val="22"/>
+          <w:szCs w:val="22"/>
+        </w:rPr>
+        <w:t xml:space="preserve">. </w:t>
+      </w:r>
+      <w:hyperlink r:id="rId16" w:history="1">
+        <w:proofErr w:type="spellStart"/>
+        <w:r>
+          <w:rPr>
+            <w:bCs/>
+            <w:color w:val="0048AA"/>
+            <w:u w:val="single"/>
+          </w:rPr>
+          <w:t>Patent</w:t>
+        </w:r>
+        <w:proofErr w:type="spellEnd"/>
+      </w:hyperlink>
     </w:p>
     <w:p>
       <w:pPr>
@@ -1203,7 +1263,7 @@
         </w:rPr>
         <w:t xml:space="preserve">Currently creating the </w:t>
       </w:r>
-      <w:hyperlink r:id="rId16" w:history="1">
+      <w:hyperlink r:id="rId17" w:history="1">
         <w:r>
           <w:rPr>
             <w:rStyle w:val="Hyperlink"/>
@@ -1275,7 +1335,7 @@
         </w:rPr>
         <w:t xml:space="preserve">Instrumental in moving the </w:t>
       </w:r>
-      <w:hyperlink r:id="rId17" w:history="1">
+      <w:hyperlink r:id="rId18" w:history="1">
         <w:r>
           <w:rPr>
             <w:rStyle w:val="Hyperlink"/>
@@ -1417,7 +1477,29 @@
           <w:bdr w:val="none" w:sz="0" w:space="0" w:color="auto"/>
           <w:shd w:val="clear" w:color="auto" w:fill="FFFFFF"/>
         </w:rPr>
-        <w:t xml:space="preserve"> for the Uhana platform</w:t>
+        <w:t xml:space="preserve"> for the </w:t>
+      </w:r>
+      <w:proofErr w:type="spellStart"/>
+      <w:r>
+        <w:rPr>
+          <w:rFonts w:ascii="Segoe UI" w:eastAsia="Times New Roman" w:hAnsi="Segoe UI" w:cs="Segoe UI"/>
+          <w:sz w:val="21"/>
+          <w:szCs w:val="21"/>
+          <w:bdr w:val="none" w:sz="0" w:space="0" w:color="auto"/>
+          <w:shd w:val="clear" w:color="auto" w:fill="FFFFFF"/>
+        </w:rPr>
+        <w:t>Uhana</w:t>
+      </w:r>
+      <w:proofErr w:type="spellEnd"/>
+      <w:r>
+        <w:rPr>
+          <w:rFonts w:ascii="Segoe UI" w:eastAsia="Times New Roman" w:hAnsi="Segoe UI" w:cs="Segoe UI"/>
+          <w:sz w:val="21"/>
+          <w:szCs w:val="21"/>
+          <w:bdr w:val="none" w:sz="0" w:space="0" w:color="auto"/>
+          <w:shd w:val="clear" w:color="auto" w:fill="FFFFFF"/>
+        </w:rPr>
+        <w:t xml:space="preserve"> platform</w:t>
       </w:r>
       <w:r>
         <w:rPr>
@@ -1508,46 +1590,6 @@
     <w:p>
       <w:pPr>
         <w:pStyle w:val="NoSpacing"/>
-        <w:numPr>
-          <w:ilvl w:val="0"/>
-          <w:numId w:val="21"/>
-        </w:numPr>
-        <w:rPr>
-          <w:rFonts w:ascii="Calibri" w:hAnsi="Calibri" w:cstheme="majorHAnsi"/>
-          <w:sz w:val="22"/>
-          <w:szCs w:val="22"/>
-        </w:rPr>
-      </w:pPr>
-      <w:r>
-        <w:rPr>
-          <w:rFonts w:ascii="Calibri" w:hAnsi="Calibri" w:cstheme="majorHAnsi"/>
-          <w:sz w:val="22"/>
-          <w:szCs w:val="22"/>
-        </w:rPr>
-        <w:t>Key work on build/deployment/</w:t>
-      </w:r>
-      <w:proofErr w:type="spellStart"/>
-      <w:r>
-        <w:rPr>
-          <w:rFonts w:ascii="Calibri" w:hAnsi="Calibri" w:cstheme="majorHAnsi"/>
-          <w:sz w:val="22"/>
-          <w:szCs w:val="22"/>
-        </w:rPr>
-        <w:t>devops</w:t>
-      </w:r>
-      <w:proofErr w:type="spellEnd"/>
-      <w:r>
-        <w:rPr>
-          <w:rFonts w:ascii="Calibri" w:hAnsi="Calibri" w:cstheme="majorHAnsi"/>
-          <w:sz w:val="22"/>
-          <w:szCs w:val="22"/>
-        </w:rPr>
-        <w:t xml:space="preserve"> and resolved multiple customer production issues </w:t>
-      </w:r>
-    </w:p>
-    <w:p>
-      <w:pPr>
-        <w:pStyle w:val="NoSpacing"/>
         <w:rPr>
           <w:rFonts w:ascii="Calibri" w:hAnsi="Calibri" w:cstheme="majorHAnsi"/>
           <w:b/>
@@ -1770,7 +1812,7 @@
         </w:rPr>
         <w:t xml:space="preserve">Enhanced the </w:t>
       </w:r>
-      <w:hyperlink r:id="rId18" w:anchor="fbid=SIPQ4DvQI3j" w:history="1">
+      <w:hyperlink r:id="rId19" w:anchor="fbid=SIPQ4DvQI3j" w:history="1">
         <w:r>
           <w:rPr>
             <w:rStyle w:val="Hyperlink"/>
@@ -1812,7 +1854,7 @@
         </w:rPr>
         <w:t xml:space="preserve">Owner of V3API (Informatica Cloud latest </w:t>
       </w:r>
-      <w:hyperlink r:id="rId19" w:history="1">
+      <w:hyperlink r:id="rId20" w:history="1">
         <w:r>
           <w:rPr>
             <w:rStyle w:val="Hyperlink"/>
@@ -2244,6 +2286,14 @@
         </w:rPr>
         <w:t>CSS</w:t>
       </w:r>
+      <w:r>
+        <w:rPr>
+          <w:rFonts w:ascii="Calibri" w:hAnsi="Calibri" w:cstheme="majorHAnsi"/>
+          <w:sz w:val="22"/>
+          <w:szCs w:val="22"/>
+        </w:rPr>
+        <w:t>, Rust</w:t>
+      </w:r>
     </w:p>
     <w:p>
       <w:pPr>
@@ -2397,6 +2447,32 @@
           <w:szCs w:val="22"/>
         </w:rPr>
         <w:t>Redis</w:t>
+      </w:r>
+      <w:r>
+        <w:rPr>
+          <w:rFonts w:ascii="Calibri" w:hAnsi="Calibri" w:cstheme="majorHAnsi"/>
+          <w:sz w:val="22"/>
+          <w:szCs w:val="22"/>
+        </w:rPr>
+        <w:t xml:space="preserve">, </w:t>
+      </w:r>
+      <w:proofErr w:type="spellStart"/>
+      <w:r>
+        <w:rPr>
+          <w:rFonts w:ascii="Calibri" w:hAnsi="Calibri" w:cstheme="majorHAnsi"/>
+          <w:sz w:val="22"/>
+          <w:szCs w:val="22"/>
+        </w:rPr>
+        <w:t>Opensearch</w:t>
+      </w:r>
+      <w:proofErr w:type="spellEnd"/>
+      <w:r>
+        <w:rPr>
+          <w:rFonts w:ascii="Calibri" w:hAnsi="Calibri" w:cstheme="majorHAnsi"/>
+          <w:sz w:val="22"/>
+          <w:szCs w:val="22"/>
+        </w:rPr>
+        <w:t>, DynamoDB</w:t>
       </w:r>
     </w:p>
     <w:p>
@@ -2988,7 +3064,7 @@
         </w:rPr>
         <w:t xml:space="preserve"> the </w:t>
       </w:r>
-      <w:hyperlink r:id="rId20" w:history="1">
+      <w:hyperlink r:id="rId21" w:history="1">
         <w:r>
           <w:rPr>
             <w:rStyle w:val="Hyperlink"/>
@@ -3376,7 +3452,6 @@
         </w:rPr>
         <w:t xml:space="preserve"> </w:t>
       </w:r>
-      <w:proofErr w:type="gramStart"/>
       <w:r>
         <w:rPr>
           <w:rFonts w:ascii="Calibri" w:hAnsi="Calibri" w:cstheme="majorHAnsi"/>
@@ -3385,7 +3460,6 @@
         </w:rPr>
         <w:t>on-premise</w:t>
       </w:r>
-      <w:proofErr w:type="gramEnd"/>
       <w:r>
         <w:rPr>
           <w:rFonts w:ascii="Calibri" w:hAnsi="Calibri" w:cstheme="majorHAnsi"/>
@@ -3494,7 +3568,7 @@
         </w:rPr>
         <w:t xml:space="preserve">V3-API SERVICE - </w:t>
       </w:r>
-      <w:hyperlink r:id="rId21" w:history="1">
+      <w:hyperlink r:id="rId22" w:history="1">
         <w:r>
           <w:rPr>
             <w:rStyle w:val="Hyperlink"/>
@@ -4054,7 +4128,7 @@
         </w:rPr>
         <w:t xml:space="preserve">. </w:t>
       </w:r>
-      <w:hyperlink r:id="rId22" w:history="1">
+      <w:hyperlink r:id="rId23" w:history="1">
         <w:r>
           <w:rPr>
             <w:rStyle w:val="Hyperlink"/>
@@ -6670,7 +6744,7 @@
   <w:num w:numId="3" w16cid:durableId="887181493">
     <w:abstractNumId w:val="21"/>
     <w:lvlOverride w:ilvl="0">
-      <w:lvl w:ilvl="0" w:tplc="45EE09AA">
+      <w:lvl w:ilvl="0" w:tplc="71C28C8E">
         <w:start w:val="1"/>
         <w:numFmt w:val="bullet"/>
         <w:lvlText w:val="•"/>
@@ -6698,7 +6772,7 @@
       </w:lvl>
     </w:lvlOverride>
     <w:lvlOverride w:ilvl="1">
-      <w:lvl w:ilvl="1" w:tplc="3C8C4DDE">
+      <w:lvl w:ilvl="1" w:tplc="B4966076">
         <w:start w:val="1"/>
         <w:numFmt w:val="bullet"/>
         <w:lvlText w:val="•"/>
@@ -6726,7 +6800,7 @@
       </w:lvl>
     </w:lvlOverride>
     <w:lvlOverride w:ilvl="2">
-      <w:lvl w:ilvl="2" w:tplc="951A85D0">
+      <w:lvl w:ilvl="2" w:tplc="0450AACC">
         <w:start w:val="1"/>
         <w:numFmt w:val="bullet"/>
         <w:lvlText w:val="•"/>
@@ -6754,7 +6828,7 @@
       </w:lvl>
     </w:lvlOverride>
     <w:lvlOverride w:ilvl="3">
-      <w:lvl w:ilvl="3" w:tplc="F13C1314">
+      <w:lvl w:ilvl="3" w:tplc="C6820C28">
         <w:start w:val="1"/>
         <w:numFmt w:val="bullet"/>
         <w:lvlText w:val="•"/>
@@ -6782,7 +6856,7 @@
       </w:lvl>
     </w:lvlOverride>
     <w:lvlOverride w:ilvl="4">
-      <w:lvl w:ilvl="4" w:tplc="27508DE4">
+      <w:lvl w:ilvl="4" w:tplc="AF24760A">
         <w:start w:val="1"/>
         <w:numFmt w:val="bullet"/>
         <w:lvlText w:val="•"/>
@@ -6810,7 +6884,7 @@
       </w:lvl>
     </w:lvlOverride>
     <w:lvlOverride w:ilvl="5">
-      <w:lvl w:ilvl="5" w:tplc="E07C7B56">
+      <w:lvl w:ilvl="5" w:tplc="F270678E">
         <w:start w:val="1"/>
         <w:numFmt w:val="bullet"/>
         <w:lvlText w:val="•"/>
@@ -6838,7 +6912,7 @@
       </w:lvl>
     </w:lvlOverride>
     <w:lvlOverride w:ilvl="6">
-      <w:lvl w:ilvl="6" w:tplc="F60021A0">
+      <w:lvl w:ilvl="6" w:tplc="4844E23E">
         <w:start w:val="1"/>
         <w:numFmt w:val="bullet"/>
         <w:lvlText w:val="•"/>
@@ -6866,7 +6940,7 @@
       </w:lvl>
     </w:lvlOverride>
     <w:lvlOverride w:ilvl="7">
-      <w:lvl w:ilvl="7" w:tplc="63E4863A">
+      <w:lvl w:ilvl="7" w:tplc="19E83554">
         <w:start w:val="1"/>
         <w:numFmt w:val="bullet"/>
         <w:lvlText w:val="•"/>
@@ -6894,7 +6968,7 @@
       </w:lvl>
     </w:lvlOverride>
     <w:lvlOverride w:ilvl="8">
-      <w:lvl w:ilvl="8" w:tplc="F78667C0">
+      <w:lvl w:ilvl="8" w:tplc="27FEB35E">
         <w:start w:val="1"/>
         <w:numFmt w:val="bullet"/>
         <w:lvlText w:val="•"/>
@@ -6925,7 +6999,7 @@
   <w:num w:numId="4" w16cid:durableId="943919756">
     <w:abstractNumId w:val="21"/>
     <w:lvlOverride w:ilvl="0">
-      <w:lvl w:ilvl="0" w:tplc="45EE09AA">
+      <w:lvl w:ilvl="0" w:tplc="71C28C8E">
         <w:start w:val="1"/>
         <w:numFmt w:val="bullet"/>
         <w:lvlText w:val="•"/>
@@ -6955,7 +7029,7 @@
       </w:lvl>
     </w:lvlOverride>
     <w:lvlOverride w:ilvl="1">
-      <w:lvl w:ilvl="1" w:tplc="3C8C4DDE">
+      <w:lvl w:ilvl="1" w:tplc="B4966076">
         <w:start w:val="1"/>
         <w:numFmt w:val="bullet"/>
         <w:lvlText w:val="•"/>
@@ -6985,7 +7059,7 @@
       </w:lvl>
     </w:lvlOverride>
     <w:lvlOverride w:ilvl="2">
-      <w:lvl w:ilvl="2" w:tplc="951A85D0">
+      <w:lvl w:ilvl="2" w:tplc="0450AACC">
         <w:start w:val="1"/>
         <w:numFmt w:val="bullet"/>
         <w:lvlText w:val="•"/>
@@ -7015,7 +7089,7 @@
       </w:lvl>
     </w:lvlOverride>
     <w:lvlOverride w:ilvl="3">
-      <w:lvl w:ilvl="3" w:tplc="F13C1314">
+      <w:lvl w:ilvl="3" w:tplc="C6820C28">
         <w:start w:val="1"/>
         <w:numFmt w:val="bullet"/>
         <w:lvlText w:val="•"/>
@@ -7045,7 +7119,7 @@
       </w:lvl>
     </w:lvlOverride>
     <w:lvlOverride w:ilvl="4">
-      <w:lvl w:ilvl="4" w:tplc="27508DE4">
+      <w:lvl w:ilvl="4" w:tplc="AF24760A">
         <w:start w:val="1"/>
         <w:numFmt w:val="bullet"/>
         <w:lvlText w:val="•"/>
@@ -7075,7 +7149,7 @@
       </w:lvl>
     </w:lvlOverride>
     <w:lvlOverride w:ilvl="5">
-      <w:lvl w:ilvl="5" w:tplc="E07C7B56">
+      <w:lvl w:ilvl="5" w:tplc="F270678E">
         <w:start w:val="1"/>
         <w:numFmt w:val="bullet"/>
         <w:lvlText w:val="•"/>
@@ -7105,7 +7179,7 @@
       </w:lvl>
     </w:lvlOverride>
     <w:lvlOverride w:ilvl="6">
-      <w:lvl w:ilvl="6" w:tplc="F60021A0">
+      <w:lvl w:ilvl="6" w:tplc="4844E23E">
         <w:start w:val="1"/>
         <w:numFmt w:val="bullet"/>
         <w:lvlText w:val="•"/>
@@ -7135,7 +7209,7 @@
       </w:lvl>
     </w:lvlOverride>
     <w:lvlOverride w:ilvl="7">
-      <w:lvl w:ilvl="7" w:tplc="63E4863A">
+      <w:lvl w:ilvl="7" w:tplc="19E83554">
         <w:start w:val="1"/>
         <w:numFmt w:val="bullet"/>
         <w:lvlText w:val="•"/>
@@ -7165,7 +7239,7 @@
       </w:lvl>
     </w:lvlOverride>
     <w:lvlOverride w:ilvl="8">
-      <w:lvl w:ilvl="8" w:tplc="F78667C0">
+      <w:lvl w:ilvl="8" w:tplc="27FEB35E">
         <w:start w:val="1"/>
         <w:numFmt w:val="bullet"/>
         <w:lvlText w:val="•"/>

</xml_diff>

<commit_message>
Add more details in amazon
</commit_message>
<xml_diff>
--- a/siddhantresume.docx
+++ b/siddhantresume.docx
@@ -808,17 +808,7 @@
           <w:sz w:val="22"/>
           <w:szCs w:val="22"/>
         </w:rPr>
-        <w:t xml:space="preserve">AMAZON WEB SERVICES (AWS) - Senior Software Engineer (L6) - OpenSearch - </w:t>
-      </w:r>
-      <w:r>
-        <w:rPr>
-          <w:rFonts w:ascii="Calibri" w:hAnsi="Calibri" w:cstheme="majorHAnsi"/>
-          <w:b/>
-          <w:bCs/>
-          <w:sz w:val="22"/>
-          <w:szCs w:val="22"/>
-        </w:rPr>
-        <w:t xml:space="preserve">Palo Alto, California </w:t>
+        <w:t xml:space="preserve">AMAZON WEB SERVICES (AWS) - Senior Software Engineer (L6) - OpenSearch - Palo Alto, California </w:t>
       </w:r>
       <w:r>
         <w:rPr>
@@ -829,15 +819,6 @@
           <w:szCs w:val="22"/>
         </w:rPr>
         <w:tab/>
-      </w:r>
-      <w:r>
-        <w:rPr>
-          <w:rFonts w:ascii="Calibri" w:hAnsi="Calibri" w:cstheme="majorHAnsi"/>
-          <w:b/>
-          <w:bCs/>
-          <w:sz w:val="22"/>
-          <w:szCs w:val="22"/>
-        </w:rPr>
         <w:t xml:space="preserve">      </w:t>
       </w:r>
       <w:r>
@@ -848,17 +829,7 @@
           <w:sz w:val="22"/>
           <w:szCs w:val="22"/>
         </w:rPr>
-        <w:t>Sept 2022</w:t>
-      </w:r>
-      <w:r>
-        <w:rPr>
-          <w:rFonts w:ascii="Calibri" w:hAnsi="Calibri" w:cstheme="majorHAnsi"/>
-          <w:b/>
-          <w:color w:val="0048AA"/>
-          <w:sz w:val="22"/>
-          <w:szCs w:val="22"/>
-        </w:rPr>
-        <w:t>-Present</w:t>
+        <w:t>Sept 2022-Present</w:t>
       </w:r>
     </w:p>
     <w:p>
@@ -881,6 +852,28 @@
           <w:szCs w:val="22"/>
         </w:rPr>
         <w:t>Maintaining and enhancing AWS OpenSearch (Elasticsearch) Service with global scale</w:t>
+      </w:r>
+    </w:p>
+    <w:p>
+      <w:pPr>
+        <w:pStyle w:val="NoSpacing"/>
+        <w:numPr>
+          <w:ilvl w:val="0"/>
+          <w:numId w:val="21"/>
+        </w:numPr>
+        <w:rPr>
+          <w:rFonts w:ascii="Calibri" w:hAnsi="Calibri" w:cstheme="majorHAnsi"/>
+          <w:sz w:val="22"/>
+          <w:szCs w:val="22"/>
+        </w:rPr>
+      </w:pPr>
+      <w:r>
+        <w:rPr>
+          <w:rFonts w:ascii="Calibri" w:hAnsi="Calibri" w:cstheme="majorHAnsi"/>
+          <w:sz w:val="22"/>
+          <w:szCs w:val="22"/>
+        </w:rPr>
+        <w:t>Lead the In-place update effort to update customer domains without B/G upgrade and deployed globally</w:t>
       </w:r>
     </w:p>
     <w:p>
@@ -1115,85 +1108,6 @@
     <w:p>
       <w:pPr>
         <w:pStyle w:val="NoSpacing"/>
-        <w:ind w:left="720"/>
-        <w:rPr>
-          <w:rFonts w:ascii="Calibri" w:hAnsi="Calibri" w:cstheme="majorHAnsi"/>
-          <w:sz w:val="22"/>
-          <w:szCs w:val="22"/>
-        </w:rPr>
-      </w:pPr>
-      <w:r>
-        <w:rPr>
-          <w:rFonts w:ascii="Calibri" w:hAnsi="Calibri" w:cstheme="majorHAnsi"/>
-          <w:sz w:val="22"/>
-          <w:szCs w:val="22"/>
-        </w:rPr>
-        <w:t>w</w:t>
-      </w:r>
-      <w:r>
-        <w:rPr>
-          <w:rFonts w:ascii="Calibri" w:hAnsi="Calibri" w:cstheme="majorHAnsi"/>
-          <w:sz w:val="22"/>
-          <w:szCs w:val="22"/>
-        </w:rPr>
-        <w:t xml:space="preserve">hich is </w:t>
-      </w:r>
-      <w:r>
-        <w:rPr>
-          <w:rFonts w:ascii="Calibri" w:hAnsi="Calibri" w:cstheme="majorHAnsi"/>
-          <w:sz w:val="22"/>
-          <w:szCs w:val="22"/>
-        </w:rPr>
-        <w:t xml:space="preserve">around </w:t>
-      </w:r>
-      <w:r>
-        <w:rPr>
-          <w:rFonts w:ascii="Calibri" w:hAnsi="Calibri" w:cstheme="majorHAnsi"/>
-          <w:b/>
-          <w:bCs/>
-          <w:sz w:val="22"/>
-          <w:szCs w:val="22"/>
-        </w:rPr>
-        <w:t>50% of the Uhana platform</w:t>
-      </w:r>
-      <w:r>
-        <w:rPr>
-          <w:rFonts w:ascii="Calibri" w:hAnsi="Calibri" w:cstheme="majorHAnsi"/>
-          <w:sz w:val="22"/>
-          <w:szCs w:val="22"/>
-        </w:rPr>
-        <w:t>.</w:t>
-      </w:r>
-      <w:r>
-        <w:rPr>
-          <w:rFonts w:ascii="Calibri" w:hAnsi="Calibri" w:cstheme="majorHAnsi"/>
-          <w:sz w:val="22"/>
-          <w:szCs w:val="22"/>
-        </w:rPr>
-        <w:t xml:space="preserve"> Currently </w:t>
-      </w:r>
-      <w:r>
-        <w:rPr>
-          <w:rFonts w:ascii="Calibri" w:hAnsi="Calibri" w:cstheme="majorHAnsi"/>
-          <w:b/>
-          <w:bCs/>
-          <w:sz w:val="22"/>
-          <w:szCs w:val="22"/>
-        </w:rPr>
-        <w:t>mentoring 5 engineers</w:t>
-      </w:r>
-      <w:r>
-        <w:rPr>
-          <w:rFonts w:ascii="Calibri" w:hAnsi="Calibri" w:cstheme="majorHAnsi"/>
-          <w:sz w:val="22"/>
-          <w:szCs w:val="22"/>
-        </w:rPr>
-        <w:t xml:space="preserve"> working on the platform</w:t>
-      </w:r>
-    </w:p>
-    <w:p>
-      <w:pPr>
-        <w:pStyle w:val="NoSpacing"/>
         <w:numPr>
           <w:ilvl w:val="0"/>
           <w:numId w:val="21"/>
@@ -1229,7 +1143,6 @@
         <w:t xml:space="preserve">. </w:t>
       </w:r>
       <w:hyperlink r:id="rId16" w:history="1">
-        <w:proofErr w:type="spellStart"/>
         <w:r>
           <w:rPr>
             <w:bCs/>
@@ -1238,7 +1151,6 @@
           </w:rPr>
           <w:t>Patent</w:t>
         </w:r>
-        <w:proofErr w:type="spellEnd"/>
       </w:hyperlink>
     </w:p>
     <w:p>
@@ -6744,7 +6656,7 @@
   <w:num w:numId="3" w16cid:durableId="887181493">
     <w:abstractNumId w:val="21"/>
     <w:lvlOverride w:ilvl="0">
-      <w:lvl w:ilvl="0" w:tplc="71C28C8E">
+      <w:lvl w:ilvl="0" w:tplc="A2FE57B2">
         <w:start w:val="1"/>
         <w:numFmt w:val="bullet"/>
         <w:lvlText w:val="•"/>
@@ -6772,7 +6684,7 @@
       </w:lvl>
     </w:lvlOverride>
     <w:lvlOverride w:ilvl="1">
-      <w:lvl w:ilvl="1" w:tplc="B4966076">
+      <w:lvl w:ilvl="1" w:tplc="AE08EC0A">
         <w:start w:val="1"/>
         <w:numFmt w:val="bullet"/>
         <w:lvlText w:val="•"/>
@@ -6800,7 +6712,7 @@
       </w:lvl>
     </w:lvlOverride>
     <w:lvlOverride w:ilvl="2">
-      <w:lvl w:ilvl="2" w:tplc="0450AACC">
+      <w:lvl w:ilvl="2" w:tplc="E916A2EA">
         <w:start w:val="1"/>
         <w:numFmt w:val="bullet"/>
         <w:lvlText w:val="•"/>
@@ -6828,7 +6740,7 @@
       </w:lvl>
     </w:lvlOverride>
     <w:lvlOverride w:ilvl="3">
-      <w:lvl w:ilvl="3" w:tplc="C6820C28">
+      <w:lvl w:ilvl="3" w:tplc="8E327904">
         <w:start w:val="1"/>
         <w:numFmt w:val="bullet"/>
         <w:lvlText w:val="•"/>
@@ -6856,7 +6768,7 @@
       </w:lvl>
     </w:lvlOverride>
     <w:lvlOverride w:ilvl="4">
-      <w:lvl w:ilvl="4" w:tplc="AF24760A">
+      <w:lvl w:ilvl="4" w:tplc="FD34787C">
         <w:start w:val="1"/>
         <w:numFmt w:val="bullet"/>
         <w:lvlText w:val="•"/>
@@ -6884,7 +6796,7 @@
       </w:lvl>
     </w:lvlOverride>
     <w:lvlOverride w:ilvl="5">
-      <w:lvl w:ilvl="5" w:tplc="F270678E">
+      <w:lvl w:ilvl="5" w:tplc="C060DC50">
         <w:start w:val="1"/>
         <w:numFmt w:val="bullet"/>
         <w:lvlText w:val="•"/>
@@ -6912,7 +6824,7 @@
       </w:lvl>
     </w:lvlOverride>
     <w:lvlOverride w:ilvl="6">
-      <w:lvl w:ilvl="6" w:tplc="4844E23E">
+      <w:lvl w:ilvl="6" w:tplc="7406A980">
         <w:start w:val="1"/>
         <w:numFmt w:val="bullet"/>
         <w:lvlText w:val="•"/>
@@ -6940,7 +6852,7 @@
       </w:lvl>
     </w:lvlOverride>
     <w:lvlOverride w:ilvl="7">
-      <w:lvl w:ilvl="7" w:tplc="19E83554">
+      <w:lvl w:ilvl="7" w:tplc="152C7F08">
         <w:start w:val="1"/>
         <w:numFmt w:val="bullet"/>
         <w:lvlText w:val="•"/>
@@ -6968,7 +6880,7 @@
       </w:lvl>
     </w:lvlOverride>
     <w:lvlOverride w:ilvl="8">
-      <w:lvl w:ilvl="8" w:tplc="27FEB35E">
+      <w:lvl w:ilvl="8" w:tplc="F1C23AA6">
         <w:start w:val="1"/>
         <w:numFmt w:val="bullet"/>
         <w:lvlText w:val="•"/>
@@ -6999,7 +6911,7 @@
   <w:num w:numId="4" w16cid:durableId="943919756">
     <w:abstractNumId w:val="21"/>
     <w:lvlOverride w:ilvl="0">
-      <w:lvl w:ilvl="0" w:tplc="71C28C8E">
+      <w:lvl w:ilvl="0" w:tplc="A2FE57B2">
         <w:start w:val="1"/>
         <w:numFmt w:val="bullet"/>
         <w:lvlText w:val="•"/>
@@ -7029,7 +6941,7 @@
       </w:lvl>
     </w:lvlOverride>
     <w:lvlOverride w:ilvl="1">
-      <w:lvl w:ilvl="1" w:tplc="B4966076">
+      <w:lvl w:ilvl="1" w:tplc="AE08EC0A">
         <w:start w:val="1"/>
         <w:numFmt w:val="bullet"/>
         <w:lvlText w:val="•"/>
@@ -7059,7 +6971,7 @@
       </w:lvl>
     </w:lvlOverride>
     <w:lvlOverride w:ilvl="2">
-      <w:lvl w:ilvl="2" w:tplc="0450AACC">
+      <w:lvl w:ilvl="2" w:tplc="E916A2EA">
         <w:start w:val="1"/>
         <w:numFmt w:val="bullet"/>
         <w:lvlText w:val="•"/>
@@ -7089,7 +7001,7 @@
       </w:lvl>
     </w:lvlOverride>
     <w:lvlOverride w:ilvl="3">
-      <w:lvl w:ilvl="3" w:tplc="C6820C28">
+      <w:lvl w:ilvl="3" w:tplc="8E327904">
         <w:start w:val="1"/>
         <w:numFmt w:val="bullet"/>
         <w:lvlText w:val="•"/>
@@ -7119,7 +7031,7 @@
       </w:lvl>
     </w:lvlOverride>
     <w:lvlOverride w:ilvl="4">
-      <w:lvl w:ilvl="4" w:tplc="AF24760A">
+      <w:lvl w:ilvl="4" w:tplc="FD34787C">
         <w:start w:val="1"/>
         <w:numFmt w:val="bullet"/>
         <w:lvlText w:val="•"/>
@@ -7149,7 +7061,7 @@
       </w:lvl>
     </w:lvlOverride>
     <w:lvlOverride w:ilvl="5">
-      <w:lvl w:ilvl="5" w:tplc="F270678E">
+      <w:lvl w:ilvl="5" w:tplc="C060DC50">
         <w:start w:val="1"/>
         <w:numFmt w:val="bullet"/>
         <w:lvlText w:val="•"/>
@@ -7179,7 +7091,7 @@
       </w:lvl>
     </w:lvlOverride>
     <w:lvlOverride w:ilvl="6">
-      <w:lvl w:ilvl="6" w:tplc="4844E23E">
+      <w:lvl w:ilvl="6" w:tplc="7406A980">
         <w:start w:val="1"/>
         <w:numFmt w:val="bullet"/>
         <w:lvlText w:val="•"/>
@@ -7209,7 +7121,7 @@
       </w:lvl>
     </w:lvlOverride>
     <w:lvlOverride w:ilvl="7">
-      <w:lvl w:ilvl="7" w:tplc="19E83554">
+      <w:lvl w:ilvl="7" w:tplc="152C7F08">
         <w:start w:val="1"/>
         <w:numFmt w:val="bullet"/>
         <w:lvlText w:val="•"/>
@@ -7239,7 +7151,7 @@
       </w:lvl>
     </w:lvlOverride>
     <w:lvlOverride w:ilvl="8">
-      <w:lvl w:ilvl="8" w:tplc="27FEB35E">
+      <w:lvl w:ilvl="8" w:tplc="F1C23AA6">
         <w:start w:val="1"/>
         <w:numFmt w:val="bullet"/>
         <w:lvlText w:val="•"/>

</xml_diff>